<commit_message>
dodano komentarze od prowadzącego
</commit_message>
<xml_diff>
--- a/Lab2/IOwymagania.docx
+++ b/Lab2/IOwymagania.docx
@@ -239,55 +239,20 @@
     <w:p>
       <w:pPr>
         <w:pStyle w:val="Akapitzlist"/>
-        <w:numPr>
-          <w:ilvl w:val="0"/>
-          <w:numId w:val="5"/>
-        </w:numPr>
-        <w:rPr>
-          <w:b/>
-          <w:sz w:val="26"/>
-          <w:szCs w:val="26"/>
-        </w:rPr>
-      </w:pPr>
-      <w:r>
-        <w:rPr>
-          <w:b/>
-          <w:sz w:val="26"/>
-          <w:szCs w:val="26"/>
-        </w:rPr>
-        <w:t>Przepisy i strategia firmy</w:t>
-      </w:r>
-    </w:p>
-    <w:p>
-      <w:pPr>
-        <w:pStyle w:val="Akapitzlist"/>
-        <w:rPr>
-          <w:sz w:val="26"/>
-          <w:szCs w:val="26"/>
-        </w:rPr>
-      </w:pPr>
-      <w:r>
-        <w:rPr>
-          <w:sz w:val="26"/>
-          <w:szCs w:val="26"/>
-        </w:rPr>
-        <w:t>Pracownik jak i administrator posiada odpowiedzialność za przechowywanie</w:t>
-      </w:r>
-      <w:r>
-        <w:rPr>
-          <w:sz w:val="26"/>
-          <w:szCs w:val="26"/>
-        </w:rPr>
-        <w:br/>
-        <w:t xml:space="preserve">i bezpieczeństwo danych, a także zachowanie standardów wymaganych przez rozporządzenie w sprawie obiektów hotelarskich </w:t>
-      </w:r>
-      <w:r>
-        <w:rPr>
-          <w:sz w:val="26"/>
-          <w:szCs w:val="26"/>
-        </w:rPr>
-        <w:t>(spełnienie wymagań budowlanych, przeciwpożarowych, sanitarnych).</w:t>
-      </w:r>
+        <w:rPr>
+          <w:sz w:val="26"/>
+          <w:szCs w:val="26"/>
+        </w:rPr>
+      </w:pPr>
+      <w:r>
+        <w:rPr>
+          <w:sz w:val="26"/>
+          <w:szCs w:val="26"/>
+        </w:rPr>
+        <w:t>Atrybuty, punkty numerowane</w:t>
+      </w:r>
+      <w:bookmarkStart w:id="0" w:name="_GoBack"/>
+      <w:bookmarkEnd w:id="0"/>
     </w:p>
     <w:p>
       <w:pPr>
@@ -308,6 +273,59 @@
           <w:sz w:val="26"/>
           <w:szCs w:val="26"/>
         </w:rPr>
+        <w:t>Przepisy i strategia firmy</w:t>
+      </w:r>
+    </w:p>
+    <w:p>
+      <w:pPr>
+        <w:pStyle w:val="Akapitzlist"/>
+        <w:rPr>
+          <w:sz w:val="26"/>
+          <w:szCs w:val="26"/>
+        </w:rPr>
+      </w:pPr>
+      <w:r>
+        <w:rPr>
+          <w:sz w:val="26"/>
+          <w:szCs w:val="26"/>
+        </w:rPr>
+        <w:t>Pracownik jak i administrator posiada odpowiedzialność za przechowywanie</w:t>
+      </w:r>
+      <w:r>
+        <w:rPr>
+          <w:sz w:val="26"/>
+          <w:szCs w:val="26"/>
+        </w:rPr>
+        <w:br/>
+        <w:t xml:space="preserve">i bezpieczeństwo danych, a także zachowanie standardów wymaganych przez rozporządzenie w sprawie obiektów hotelarskich </w:t>
+      </w:r>
+      <w:r>
+        <w:rPr>
+          <w:sz w:val="26"/>
+          <w:szCs w:val="26"/>
+        </w:rPr>
+        <w:t>(spełnienie wymagań budowlanych, przeciwpożarowych, sanitarnych).</w:t>
+      </w:r>
+    </w:p>
+    <w:p>
+      <w:pPr>
+        <w:pStyle w:val="Akapitzlist"/>
+        <w:numPr>
+          <w:ilvl w:val="0"/>
+          <w:numId w:val="5"/>
+        </w:numPr>
+        <w:rPr>
+          <w:b/>
+          <w:sz w:val="26"/>
+          <w:szCs w:val="26"/>
+        </w:rPr>
+      </w:pPr>
+      <w:r>
+        <w:rPr>
+          <w:b/>
+          <w:sz w:val="26"/>
+          <w:szCs w:val="26"/>
+        </w:rPr>
         <w:t>Dane techniczne</w:t>
       </w:r>
     </w:p>
@@ -398,8 +416,6 @@
         </w:rPr>
         <w:t>ava.</w:t>
       </w:r>
-      <w:bookmarkStart w:id="0" w:name="_GoBack"/>
-      <w:bookmarkEnd w:id="0"/>
     </w:p>
     <w:p>
       <w:pPr>
@@ -568,6 +584,13 @@
         </w:rPr>
         <w:t>Jedną z funkcji programu jest możliwość wprowadzenia danych pokojów oraz ich późniejsza zmiana. Dodatkowo musi istnieć możliwość usunięcia danych lub blokady pokoju (rezerwacja).</w:t>
       </w:r>
+      <w:r>
+        <w:rPr>
+          <w:sz w:val="26"/>
+          <w:szCs w:val="26"/>
+        </w:rPr>
+        <w:br w:type="page"/>
+      </w:r>
     </w:p>
     <w:p>
       <w:pPr>
@@ -588,6 +611,7 @@
           <w:sz w:val="26"/>
           <w:szCs w:val="26"/>
         </w:rPr>
+        <w:lastRenderedPageBreak/>
         <w:t>Rezerwacja miejsca</w:t>
       </w:r>
     </w:p>
@@ -604,7 +628,6 @@
           <w:sz w:val="26"/>
           <w:szCs w:val="26"/>
         </w:rPr>
-        <w:lastRenderedPageBreak/>
         <w:t>Jeśli osoba rezerwująca miejsce w hotelu jest obecna w bazie danych, może telefonicznie zarezerwować miejsce w hotelu (pokój musi być zwolniony lub niezarezerwowany) w przeciwnym przypadku należy wprowadzić dane personalne do bazy. Podczas zakupu biletu w punkcie obsługi pracownik najpierw dodaje dane, a następnie rezerwuje miejsce.</w:t>
       </w:r>
     </w:p>

</xml_diff>